<commit_message>
Add a brief summary.
</commit_message>
<xml_diff>
--- a/docs/BPR and flow sensors.docx
+++ b/docs/BPR and flow sensors.docx
@@ -8,8 +8,34 @@
           <w:lang w:val="en-US"/>
         </w:rPr>
       </w:pPr>
-      <w:bookmarkStart w:id="0" w:name="_GoBack"/>
-      <w:bookmarkEnd w:id="0"/>
+      <w:r>
+        <w:rPr>
+          <w:lang w:val="en-US"/>
+        </w:rPr>
+        <w:t xml:space="preserve">Source file of fitting the data to the BPR function is </w:t>
+      </w:r>
+      <w:hyperlink r:id="rId5" w:history="1">
+        <w:r>
+          <w:rPr>
+            <w:rStyle w:val="Hyperlink"/>
+            <w:lang w:val="en-US"/>
+          </w:rPr>
+          <w:t>here</w:t>
+        </w:r>
+      </w:hyperlink>
+      <w:r>
+        <w:rPr>
+          <w:lang w:val="en-US"/>
+        </w:rPr>
+        <w:t>.</w:t>
+      </w:r>
+    </w:p>
+    <w:p>
+      <w:pPr>
+        <w:rPr>
+          <w:lang w:val="en-US"/>
+        </w:rPr>
+      </w:pPr>
       <w:r>
         <w:rPr>
           <w:lang w:val="en-US"/>
@@ -86,7 +112,15 @@
         <w:rPr>
           <w:lang w:val="en-US"/>
         </w:rPr>
-        <w:t xml:space="preserve"> identify the right parameters within their reasonable range (alpha &lt; 1, beta is around 1.5). </w:t>
+        <w:t xml:space="preserve"> identify the right parameters within their reasonable range (alpha &lt;</w:t>
+      </w:r>
+      <w:bookmarkStart w:id="0" w:name="_GoBack"/>
+      <w:bookmarkEnd w:id="0"/>
+      <w:r>
+        <w:rPr>
+          <w:lang w:val="en-US"/>
+        </w:rPr>
+        <w:t xml:space="preserve"> 1, beta is around 1.5). </w:t>
       </w:r>
       <w:r>
         <w:rPr>
@@ -143,7 +177,7 @@
                     </pic:cNvPicPr>
                   </pic:nvPicPr>
                   <pic:blipFill>
-                    <a:blip r:embed="rId5" cstate="print">
+                    <a:blip r:embed="rId6" cstate="print">
                       <a:extLst>
                         <a:ext uri="{28A0092B-C50C-407E-A947-70E740481C1C}">
                           <a14:useLocalDpi xmlns:a14="http://schemas.microsoft.com/office/drawing/2010/main" val="0"/>
@@ -237,7 +271,7 @@
                     </pic:cNvPicPr>
                   </pic:nvPicPr>
                   <pic:blipFill>
-                    <a:blip r:embed="rId6" cstate="print">
+                    <a:blip r:embed="rId7" cstate="print">
                       <a:extLst>
                         <a:ext uri="{28A0092B-C50C-407E-A947-70E740481C1C}">
                           <a14:useLocalDpi xmlns:a14="http://schemas.microsoft.com/office/drawing/2010/main" val="0"/>
@@ -299,7 +333,7 @@
                     </pic:cNvPicPr>
                   </pic:nvPicPr>
                   <pic:blipFill>
-                    <a:blip r:embed="rId7" cstate="print">
+                    <a:blip r:embed="rId8" cstate="print">
                       <a:extLst>
                         <a:ext uri="{28A0092B-C50C-407E-A947-70E740481C1C}">
                           <a14:useLocalDpi xmlns:a14="http://schemas.microsoft.com/office/drawing/2010/main" val="0"/>
@@ -393,7 +427,7 @@
                     </pic:cNvPicPr>
                   </pic:nvPicPr>
                   <pic:blipFill>
-                    <a:blip r:embed="rId8" cstate="print">
+                    <a:blip r:embed="rId9" cstate="print">
                       <a:extLst>
                         <a:ext uri="{28A0092B-C50C-407E-A947-70E740481C1C}">
                           <a14:useLocalDpi xmlns:a14="http://schemas.microsoft.com/office/drawing/2010/main" val="0"/>
@@ -455,7 +489,7 @@
                     </pic:cNvPicPr>
                   </pic:nvPicPr>
                   <pic:blipFill>
-                    <a:blip r:embed="rId9" cstate="print">
+                    <a:blip r:embed="rId10" cstate="print">
                       <a:extLst>
                         <a:ext uri="{28A0092B-C50C-407E-A947-70E740481C1C}">
                           <a14:useLocalDpi xmlns:a14="http://schemas.microsoft.com/office/drawing/2010/main" val="0"/>
@@ -1073,6 +1107,29 @@
       <w:contextualSpacing/>
     </w:pPr>
   </w:style>
+  <w:style w:type="character" w:styleId="Hyperlink">
+    <w:name w:val="Hyperlink"/>
+    <w:basedOn w:val="DefaultParagraphFont"/>
+    <w:uiPriority w:val="99"/>
+    <w:unhideWhenUsed/>
+    <w:rsid w:val="001549E3"/>
+    <w:rPr>
+      <w:color w:val="0563C1" w:themeColor="hyperlink"/>
+      <w:u w:val="single"/>
+    </w:rPr>
+  </w:style>
+  <w:style w:type="character" w:styleId="UnresolvedMention">
+    <w:name w:val="Unresolved Mention"/>
+    <w:basedOn w:val="DefaultParagraphFont"/>
+    <w:uiPriority w:val="99"/>
+    <w:semiHidden/>
+    <w:unhideWhenUsed/>
+    <w:rsid w:val="001549E3"/>
+    <w:rPr>
+      <w:color w:val="605E5C"/>
+      <w:shd w:val="clear" w:color="auto" w:fill="E1DFDD"/>
+    </w:rPr>
+  </w:style>
 </w:styles>
 </file>
 

</xml_diff>